<commit_message>
added comments from @jogwalker
</commit_message>
<xml_diff>
--- a/vignettes/drafts/practicals/practical-three/practical-three.docx
+++ b/vignettes/drafts/practicals/practical-three/practical-three.docx
@@ -352,7 +352,7 @@
         <w:pStyle w:val="FirstParagraph"/>
       </w:pPr>
       <w:r>
-        <w:t xml:space="preserve">As a first exercise we are going to run the simple SEIR model, as seen in practical 2, in R.</w:t>
+        <w:t xml:space="preserve">As a first exercise we are going to run the simple SEIR model, as seen in practical 2, in R. See practical 2. for the flow diagram.</w:t>
       </w:r>
     </w:p>
     <w:p>
@@ -2296,7 +2296,7 @@
         <w:rPr>
           <w:rStyle w:val="NormalTok"/>
         </w:rPr>
-        <w:t xml:space="preserve">## Interactivity allows plot zooming and gives a tool tip providing the population sizr at any point.</w:t>
+        <w:t xml:space="preserve">## Interactivity allows plot zooming and gives a tool tip providing the population size at any point.</w:t>
       </w:r>
       <w:r>
         <w:br w:type="textWrapping"/>
@@ -2383,7 +2383,7 @@
         <w:pStyle w:val="FirstParagraph"/>
       </w:pPr>
       <w:r>
-        <w:t xml:space="preserve">Now we are going to implement the SHLIR model from practical 2 and try to reproduce some of the behaviour observed using the interactive interface. See practical for details on this model.</w:t>
+        <w:t xml:space="preserve">Now we are going to implement the SHLIR model from practical 2 and try to reproduce some of the behaviour observed using the interactive interface. See practical 2 for details on this model.</w:t>
       </w:r>
     </w:p>
     <w:p>
@@ -4368,7 +4368,7 @@
         </w:numPr>
       </w:pPr>
       <w:r>
-        <w:t xml:space="preserve">Can you alter the parameters defined above to answer the questions for this model from practical 2?</w:t>
+        <w:t xml:space="preserve">Can you alter the parameters defined above to answer the questions for the SHLIR model from practical 2?</w:t>
       </w:r>
     </w:p>
     <w:p>
@@ -7999,7 +7999,7 @@
     </w:lvl>
   </w:abstractNum>
   <w:abstractNum w:abstractNumId="990">
-    <w:nsid w:val="572cd790"/>
+    <w:nsid w:val="fce99dcb"/>
     <w:multiLevelType w:val="multilevel"/>
     <w:lvl w:ilvl="0">
       <w:numFmt w:val="bullet"/>
@@ -8080,7 +8080,7 @@
     </w:lvl>
   </w:abstractNum>
   <w:abstractNum w:abstractNumId="99411">
-    <w:nsid w:val="e0b989c7"/>
+    <w:nsid w:val="c2510a44"/>
     <w:multiLevelType w:val="multilevel"/>
     <w:lvl w:ilvl="0">
       <w:start w:val="1"/>

</xml_diff>